<commit_message>
Made changes to the report
</commit_message>
<xml_diff>
--- a/Report.docx
+++ b/Report.docx
@@ -122,15 +122,7 @@
           <w:b/>
           <w:bCs/>
         </w:rPr>
-        <w:t>mpg</w:t>
-      </w:r>
-      <w:r>
-        <w:rPr>
-          <w:rFonts w:ascii="Arial" w:hAnsi="Arial" w:cs="Arial"/>
-          <w:b/>
-          <w:bCs/>
-        </w:rPr>
-        <w:t xml:space="preserve"> </w:t>
+        <w:t xml:space="preserve">mpg </w:t>
       </w:r>
       <w:r>
         <w:rPr>
@@ -453,6 +445,43 @@
     </w:p>
     <w:p>
       <w:pPr>
+        <w:rPr>
+          <w:rFonts w:ascii="Arial" w:hAnsi="Arial" w:cs="Arial"/>
+        </w:rPr>
+      </w:pPr>
+      <w:r>
+        <w:rPr>
+          <w:rFonts w:ascii="Arial" w:hAnsi="Arial" w:cs="Arial"/>
+        </w:rPr>
+        <w:t xml:space="preserve">Weight, Model Year and Displacement were removed due to multicollinearity issues with acceleration and </w:t>
+      </w:r>
+      <w:r>
+        <w:rPr>
+          <w:rFonts w:ascii="Arial" w:hAnsi="Arial" w:cs="Arial"/>
+        </w:rPr>
+        <w:t>horsepower</w:t>
+      </w:r>
+      <w:r>
+        <w:rPr>
+          <w:rFonts w:ascii="Arial" w:hAnsi="Arial" w:cs="Arial"/>
+        </w:rPr>
+        <w:t xml:space="preserve">. I will explore other models which replaces acceleration and </w:t>
+      </w:r>
+      <w:r>
+        <w:rPr>
+          <w:rFonts w:ascii="Arial" w:hAnsi="Arial" w:cs="Arial"/>
+        </w:rPr>
+        <w:t>horsepower</w:t>
+      </w:r>
+      <w:r>
+        <w:rPr>
+          <w:rFonts w:ascii="Arial" w:hAnsi="Arial" w:cs="Arial"/>
+        </w:rPr>
+        <w:t xml:space="preserve"> for the other variables and see if I can come with a model that has more predictive power.</w:t>
+      </w:r>
+    </w:p>
+    <w:p>
+      <w:pPr>
         <w:pStyle w:val="ListParagraph"/>
         <w:rPr>
           <w:rFonts w:ascii="Arial" w:hAnsi="Arial" w:cs="Arial"/>
@@ -514,7 +543,19 @@
         <w:rPr>
           <w:rFonts w:ascii="Arial" w:hAnsi="Arial" w:cs="Arial"/>
         </w:rPr>
-        <w:t>R squared value of approximately 80% and a mean difference of 10% between predicted values and actual values when the model was tested using data it hadn’t seen before.</w:t>
+        <w:t xml:space="preserve">R squared value of approximately 80% and a mean difference of 10% between predicted values and actual values when the model was tested using data it </w:t>
+      </w:r>
+      <w:r>
+        <w:rPr>
+          <w:rFonts w:ascii="Arial" w:hAnsi="Arial" w:cs="Arial"/>
+        </w:rPr>
+        <w:t>had not</w:t>
+      </w:r>
+      <w:r>
+        <w:rPr>
+          <w:rFonts w:ascii="Arial" w:hAnsi="Arial" w:cs="Arial"/>
+        </w:rPr>
+        <w:t xml:space="preserve"> seen before.</w:t>
       </w:r>
     </w:p>
     <w:sectPr>

</xml_diff>